<commit_message>
tinkering with id server
</commit_message>
<xml_diff>
--- a/Docs/design.docx
+++ b/Docs/design.docx
@@ -1,6 +1,6 @@
 
 <file path=word/document.xml><?xml version="1.0" encoding="utf-8"?>
-<w:document xmlns:wpc="http://schemas.microsoft.com/office/word/2010/wordprocessingCanvas" xmlns:cx="http://schemas.microsoft.com/office/drawing/2014/chartex" xmlns:cx1="http://schemas.microsoft.com/office/drawing/2015/9/8/chartex" xmlns:cx2="http://schemas.microsoft.com/office/drawing/2015/10/21/chartex" xmlns:cx3="http://schemas.microsoft.com/office/drawing/2016/5/9/chartex" xmlns:cx4="http://schemas.microsoft.com/office/drawing/2016/5/10/chartex" xmlns:cx5="http://schemas.microsoft.com/office/drawing/2016/5/11/chartex" xmlns:cx6="http://schemas.microsoft.com/office/drawing/2016/5/12/chartex" xmlns:cx7="http://schemas.microsoft.com/office/drawing/2016/5/13/chartex" xmlns:cx8="http://schemas.microsoft.com/office/drawing/2016/5/14/chartex" xmlns:mc="http://schemas.openxmlformats.org/markup-compatibility/2006" xmlns:aink="http://schemas.microsoft.com/office/drawing/2016/ink" xmlns:am3d="http://schemas.microsoft.com/office/drawing/2017/model3d" xmlns:o="urn:schemas-microsoft-com:office:office" xmlns:r="http://schemas.openxmlformats.org/officeDocument/2006/relationships" xmlns:m="http://schemas.openxmlformats.org/officeDocument/2006/math" xmlns:v="urn:schemas-microsoft-com:vml" xmlns:wp14="http://schemas.microsoft.com/office/word/2010/wordprocessingDrawing" xmlns:wp="http://schemas.openxmlformats.org/drawingml/2006/wordprocessingDrawing" xmlns:w10="urn:schemas-microsoft-com:office:word" xmlns:w="http://schemas.openxmlformats.org/wordprocessingml/2006/main" xmlns:w14="http://schemas.microsoft.com/office/word/2010/wordml" xmlns:w15="http://schemas.microsoft.com/office/word/2012/wordml" xmlns:w16cid="http://schemas.microsoft.com/office/word/2016/wordml/cid" xmlns:w16se="http://schemas.microsoft.com/office/word/2015/wordml/symex" xmlns:wpg="http://schemas.microsoft.com/office/word/2010/wordprocessingGroup" xmlns:wpi="http://schemas.microsoft.com/office/word/2010/wordprocessingInk" xmlns:wne="http://schemas.microsoft.com/office/word/2006/wordml" xmlns:wps="http://schemas.microsoft.com/office/word/2010/wordprocessingShape" mc:Ignorable="w14 w15 w16se w16cid wp14">
+<w:document xmlns:wpc="http://schemas.microsoft.com/office/word/2010/wordprocessingCanvas" xmlns:cx="http://schemas.microsoft.com/office/drawing/2014/chartex" xmlns:cx1="http://schemas.microsoft.com/office/drawing/2015/9/8/chartex" xmlns:cx2="http://schemas.microsoft.com/office/drawing/2015/10/21/chartex" xmlns:cx3="http://schemas.microsoft.com/office/drawing/2016/5/9/chartex" xmlns:cx4="http://schemas.microsoft.com/office/drawing/2016/5/10/chartex" xmlns:cx5="http://schemas.microsoft.com/office/drawing/2016/5/11/chartex" xmlns:cx6="http://schemas.microsoft.com/office/drawing/2016/5/12/chartex" xmlns:cx7="http://schemas.microsoft.com/office/drawing/2016/5/13/chartex" xmlns:cx8="http://schemas.microsoft.com/office/drawing/2016/5/14/chartex" xmlns:mc="http://schemas.openxmlformats.org/markup-compatibility/2006" xmlns:aink="http://schemas.microsoft.com/office/drawing/2016/ink" xmlns:am3d="http://schemas.microsoft.com/office/drawing/2017/model3d" xmlns:o="urn:schemas-microsoft-com:office:office" xmlns:r="http://schemas.openxmlformats.org/officeDocument/2006/relationships" xmlns:m="http://schemas.openxmlformats.org/officeDocument/2006/math" xmlns:v="urn:schemas-microsoft-com:vml" xmlns:wp14="http://schemas.microsoft.com/office/word/2010/wordprocessingDrawing" xmlns:wp="http://schemas.openxmlformats.org/drawingml/2006/wordprocessingDrawing" xmlns:w10="urn:schemas-microsoft-com:office:word" xmlns:w="http://schemas.openxmlformats.org/wordprocessingml/2006/main" xmlns:w14="http://schemas.microsoft.com/office/word/2010/wordml" xmlns:w15="http://schemas.microsoft.com/office/word/2012/wordml" xmlns:w16cid="http://schemas.microsoft.com/office/word/2016/wordml/cid" xmlns:w16se="http://schemas.microsoft.com/office/word/2015/wordml/symex" xmlns:wpg="http://schemas.microsoft.com/office/word/2010/wordprocessingGroup" xmlns:wpi="http://schemas.microsoft.com/office/word/2010/wordprocessingInk" xmlns:wne="http://schemas.microsoft.com/office/word/2006/wordml" xmlns:wps="http://schemas.microsoft.com/office/word/2010/wordprocessingShape" xmlns:a="http://schemas.openxmlformats.org/drawingml/2006/main" xmlns:pic="http://schemas.openxmlformats.org/drawingml/2006/picture" xmlns:a14="http://schemas.microsoft.com/office/drawing/2010/main" mc:Ignorable="w14 w15 w16se w16cid wp14">
   <w:body>
     <w:sdt>
       <w:sdtPr>
@@ -84,7 +84,7 @@
                                 <w:sdt>
                                   <w:sdtPr>
                                     <w:rPr>
-                                      <w:rFonts w:asciiTheme="majorHAnsi" w:eastAsiaTheme="majorEastAsia" w:hAnsiTheme="majorHAnsi" w:cstheme="majorBidi"/>
+                                      <w:rFonts w:asciiTheme="majorHAnsi" w:hAnsiTheme="majorHAnsi" w:eastAsiaTheme="majorEastAsia" w:cstheme="majorBidi"/>
                                       <w:color w:val="FFFFFF" w:themeColor="background1"/>
                                       <w:sz w:val="84"/>
                                       <w:szCs w:val="84"/>
@@ -101,7 +101,7 @@
                                         <w:pStyle w:val="NoSpacing"/>
                                         <w:spacing w:after="120"/>
                                         <w:rPr>
-                                          <w:rFonts w:asciiTheme="majorHAnsi" w:eastAsiaTheme="majorEastAsia" w:hAnsiTheme="majorHAnsi" w:cstheme="majorBidi"/>
+                                          <w:rFonts w:asciiTheme="majorHAnsi" w:hAnsiTheme="majorHAnsi" w:eastAsiaTheme="majorEastAsia" w:cstheme="majorBidi"/>
                                           <w:color w:val="FFFFFF" w:themeColor="background1"/>
                                           <w:sz w:val="84"/>
                                           <w:szCs w:val="84"/>
@@ -110,7 +110,7 @@
                                       <w:proofErr w:type="spellStart"/>
                                       <w:r>
                                         <w:rPr>
-                                          <w:rFonts w:asciiTheme="majorHAnsi" w:eastAsiaTheme="majorEastAsia" w:hAnsiTheme="majorHAnsi" w:cstheme="majorBidi"/>
+                                          <w:rFonts w:asciiTheme="majorHAnsi" w:hAnsiTheme="majorHAnsi" w:eastAsiaTheme="majorEastAsia" w:cstheme="majorBidi"/>
                                           <w:color w:val="FFFFFF" w:themeColor="background1"/>
                                           <w:sz w:val="84"/>
                                           <w:szCs w:val="84"/>
@@ -369,14 +369,14 @@
               </mc:Choice>
               <mc:Fallback>
                 <w:pict>
-                  <v:group w14:anchorId="35C4CF2E" id="Group 11" o:spid="_x0000_s1026" style="position:absolute;margin-left:0;margin-top:0;width:540pt;height:10in;z-index:251659264;mso-width-percent:882;mso-height-percent:909;mso-position-horizontal:center;mso-position-horizontal-relative:page;mso-position-vertical:center;mso-position-vertical-relative:page;mso-width-percent:882;mso-height-percent:909" coordsize="68580,91440" o:gfxdata="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">
-                    <v:rect id="Rectangle 33" o:spid="_x0000_s1027" style="position:absolute;left:2286;width:66294;height:91440;visibility:visible;mso-wrap-style:square;v-text-anchor:bottom" o:gfxdata="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" fillcolor="black [3213]" stroked="f" strokeweight="1pt">
+                  <v:group id="Group 11" style="position:absolute;margin-left:0;margin-top:0;width:540pt;height:10in;z-index:251659264;mso-width-percent:882;mso-height-percent:909;mso-position-horizontal:center;mso-position-horizontal-relative:page;mso-position-vertical:center;mso-position-vertical-relative:page;mso-width-percent:882;mso-height-percent:909" coordsize="68580,91440" o:spid="_x0000_s1026" w14:anchorId="35C4CF2E" o:gfxdata="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">
+                    <v:rect id="Rectangle 33" style="position:absolute;left:2286;width:66294;height:91440;visibility:visible;mso-wrap-style:square;v-text-anchor:bottom" o:spid="_x0000_s1027" fillcolor="black [3213]" stroked="f" strokeweight="1pt" o:gfxdata="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">
                       <v:textbox inset="36pt,1in,1in,208.8pt">
                         <w:txbxContent>
                           <w:sdt>
                             <w:sdtPr>
                               <w:rPr>
-                                <w:rFonts w:asciiTheme="majorHAnsi" w:eastAsiaTheme="majorEastAsia" w:hAnsiTheme="majorHAnsi" w:cstheme="majorBidi"/>
+                                <w:rFonts w:asciiTheme="majorHAnsi" w:hAnsiTheme="majorHAnsi" w:eastAsiaTheme="majorEastAsia" w:cstheme="majorBidi"/>
                                 <w:color w:val="FFFFFF" w:themeColor="background1"/>
                                 <w:sz w:val="84"/>
                                 <w:szCs w:val="84"/>
@@ -393,7 +393,7 @@
                                   <w:pStyle w:val="NoSpacing"/>
                                   <w:spacing w:after="120"/>
                                   <w:rPr>
-                                    <w:rFonts w:asciiTheme="majorHAnsi" w:eastAsiaTheme="majorEastAsia" w:hAnsiTheme="majorHAnsi" w:cstheme="majorBidi"/>
+                                    <w:rFonts w:asciiTheme="majorHAnsi" w:hAnsiTheme="majorHAnsi" w:eastAsiaTheme="majorEastAsia" w:cstheme="majorBidi"/>
                                     <w:color w:val="FFFFFF" w:themeColor="background1"/>
                                     <w:sz w:val="84"/>
                                     <w:szCs w:val="84"/>
@@ -402,7 +402,7 @@
                                 <w:proofErr w:type="spellStart"/>
                                 <w:r>
                                   <w:rPr>
-                                    <w:rFonts w:asciiTheme="majorHAnsi" w:eastAsiaTheme="majorEastAsia" w:hAnsiTheme="majorHAnsi" w:cstheme="majorBidi"/>
+                                    <w:rFonts w:asciiTheme="majorHAnsi" w:hAnsiTheme="majorHAnsi" w:eastAsiaTheme="majorEastAsia" w:cstheme="majorBidi"/>
                                     <w:color w:val="FFFFFF" w:themeColor="background1"/>
                                     <w:sz w:val="84"/>
                                     <w:szCs w:val="84"/>
@@ -450,12 +450,12 @@
                         </w:txbxContent>
                       </v:textbox>
                     </v:rect>
-                    <v:rect id="Rectangle 34" o:spid="_x0000_s1028" style="position:absolute;width:2286;height:91440;visibility:visible;mso-wrap-style:square;v-text-anchor:middle" o:gfxdata="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" fillcolor="gray [1629]" stroked="f" strokeweight="1pt"/>
+                    <v:rect id="Rectangle 34" style="position:absolute;width:2286;height:91440;visibility:visible;mso-wrap-style:square;v-text-anchor:middle" o:spid="_x0000_s1028" fillcolor="gray [1629]" stroked="f" strokeweight="1pt" o:gfxdata="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"/>
                     <v:shapetype id="_x0000_t202" coordsize="21600,21600" o:spt="202" path="m,l,21600r21600,l21600,xe">
                       <v:stroke joinstyle="miter"/>
                       <v:path gradientshapeok="t" o:connecttype="rect"/>
                     </v:shapetype>
-                    <v:shape id="Text Box 35" o:spid="_x0000_s1029" type="#_x0000_t202" style="position:absolute;left:2286;top:71628;width:66294;height:15614;visibility:visible;mso-wrap-style:square;v-text-anchor:bottom" o:gfxdata="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" filled="f" stroked="f" strokeweight=".5pt">
+                    <v:shape id="Text Box 35" style="position:absolute;left:2286;top:71628;width:66294;height:15614;visibility:visible;mso-wrap-style:square;v-text-anchor:bottom" o:spid="_x0000_s1029" filled="f" stroked="f" strokeweight=".5pt" type="#_x0000_t202" o:gfxdata="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">
                       <v:textbox inset="36pt,0,1in,0">
                         <w:txbxContent>
                           <w:sdt>
@@ -1031,7 +1031,7 @@
       </w:r>
     </w:p>
     <w:p>
-      <w:bookmarkStart w:id="0" w:name="_GoBack"/>
+      <w:bookmarkStart w:name="_GoBack" w:id="0"/>
       <w:bookmarkEnd w:id="0"/>
     </w:p>
     <w:p>
@@ -1123,32 +1123,29 @@
         <w:t>The communication should look like this:</w:t>
       </w:r>
     </w:p>
-    <w:p>
+    <w:p w14:noSpellErr="1">
       <w:pPr>
         <w:ind w:left="360"/>
       </w:pPr>
       <w:r>
-        <w:rPr>
-          <w:noProof/>
-        </w:rPr>
         <w:drawing>
-          <wp:inline distT="0" distB="0" distL="0" distR="0" wp14:anchorId="5702EA85" wp14:editId="574C57AC">
-            <wp:extent cx="5943600" cy="4624705"/>
+          <wp:inline wp14:editId="127A677B" wp14:anchorId="5702EA85">
+            <wp:extent cx="5943600" cy="4624706"/>
             <wp:effectExtent l="0" t="0" r="0" b="4445"/>
-            <wp:docPr id="1" name="Picture 1"/>
+            <wp:docPr id="928769753" name="picture" title=""/>
             <wp:cNvGraphicFramePr>
-              <a:graphicFrameLocks xmlns:a="http://schemas.openxmlformats.org/drawingml/2006/main" noChangeAspect="1"/>
+              <a:graphicFrameLocks noChangeAspect="1"/>
             </wp:cNvGraphicFramePr>
-            <a:graphic xmlns:a="http://schemas.openxmlformats.org/drawingml/2006/main">
+            <a:graphic>
               <a:graphicData uri="http://schemas.openxmlformats.org/drawingml/2006/picture">
-                <pic:pic xmlns:pic="http://schemas.openxmlformats.org/drawingml/2006/picture">
+                <pic:pic>
                   <pic:nvPicPr>
-                    <pic:cNvPr id="1" name="rentd_architecture.png"/>
+                    <pic:cNvPr id="0" name="picture"/>
                     <pic:cNvPicPr/>
                   </pic:nvPicPr>
                   <pic:blipFill>
-                    <a:blip r:embed="rId6">
-                      <a:extLst>
+                    <a:blip r:embed="Rd7377a82e109476f">
+                      <a:extLst xmlns:a="http://schemas.openxmlformats.org/drawingml/2006/main">
                         <a:ext uri="{28A0092B-C50C-407E-A947-70E740481C1C}">
                           <a14:useLocalDpi xmlns:a14="http://schemas.microsoft.com/office/drawing/2010/main" val="0"/>
                         </a:ext>
@@ -1159,9 +1156,9 @@
                     </a:stretch>
                   </pic:blipFill>
                   <pic:spPr>
-                    <a:xfrm>
+                    <a:xfrm rot="0" flipH="0" flipV="0">
                       <a:off x="0" y="0"/>
-                      <a:ext cx="5943600" cy="4624705"/>
+                      <a:ext cx="5943600" cy="4624706"/>
                     </a:xfrm>
                     <a:prstGeom prst="rect">
                       <a:avLst/>
@@ -1174,14 +1171,375 @@
         </w:drawing>
       </w:r>
     </w:p>
+    <w:p w14:noSpellErr="1">
+      <w:pPr>
+        <w:pStyle w:val="Normal"/>
+        <w:ind w:left="360"/>
+        <w:rPr>
+          <w:b w:val="1"/>
+          <w:bCs w:val="1"/>
+        </w:rPr>
+      </w:pPr>
+      <w:r>
+        <w:rPr>
+          <w:b w:val="1"/>
+          <w:bCs w:val="1"/>
+          <w:u w:val="single"/>
+        </w:rPr>
+        <w:t>Security</w:t>
+      </w:r>
+    </w:p>
+    <w:p w14:noSpellErr="1">
+      <w:pPr>
+        <w:pStyle w:val="Normal"/>
+        <w:ind w:left="360"/>
+        <w:rPr>
+          <w:b w:val="0"/>
+          <w:bCs w:val="0"/>
+          <w:i w:val="1"/>
+          <w:iCs w:val="1"/>
+          <w:u w:val="none"/>
+        </w:rPr>
+      </w:pPr>
+      <w:r>
+        <w:rPr>
+          <w:b w:val="0"/>
+          <w:bCs w:val="0"/>
+          <w:i w:val="0"/>
+          <w:iCs w:val="0"/>
+          <w:u w:val="none"/>
+        </w:rPr>
+        <w:t xml:space="preserve"> The application will be using a </w:t>
+      </w:r>
+      <w:r>
+        <w:rPr>
+          <w:b w:val="0"/>
+          <w:bCs w:val="0"/>
+          <w:i w:val="0"/>
+          <w:iCs w:val="0"/>
+          <w:u w:val="none"/>
+        </w:rPr>
+        <w:t>claim-based</w:t>
+      </w:r>
+      <w:r>
+        <w:rPr>
+          <w:b w:val="0"/>
+          <w:bCs w:val="0"/>
+          <w:i w:val="0"/>
+          <w:iCs w:val="0"/>
+          <w:u w:val="none"/>
+        </w:rPr>
+        <w:t xml:space="preserve"> framework for authentication of the different parts.</w:t>
+      </w:r>
+    </w:p>
+    <w:p w14:noSpellErr="1">
+      <w:pPr>
+        <w:pStyle w:val="Normal"/>
+        <w:ind w:left="360"/>
+        <w:rPr>
+          <w:b w:val="0"/>
+          <w:bCs w:val="0"/>
+          <w:i w:val="0"/>
+          <w:iCs w:val="0"/>
+          <w:u w:val="none"/>
+        </w:rPr>
+      </w:pPr>
+    </w:p>
+    <w:p w14:noSpellErr="1">
+      <w:pPr>
+        <w:pStyle w:val="Normal"/>
+        <w:ind w:left="360"/>
+        <w:rPr>
+          <w:b w:val="0"/>
+          <w:bCs w:val="0"/>
+          <w:i w:val="0"/>
+          <w:iCs w:val="0"/>
+          <w:u w:val="none"/>
+        </w:rPr>
+      </w:pPr>
+    </w:p>
+    <w:p w14:noSpellErr="1">
+      <w:pPr>
+        <w:pStyle w:val="Normal"/>
+        <w:ind w:left="360"/>
+        <w:rPr>
+          <w:b w:val="0"/>
+          <w:bCs w:val="0"/>
+          <w:i w:val="0"/>
+          <w:iCs w:val="0"/>
+          <w:u w:val="none"/>
+        </w:rPr>
+      </w:pPr>
+    </w:p>
+    <w:p w14:noSpellErr="1">
+      <w:pPr>
+        <w:pStyle w:val="Normal"/>
+        <w:ind w:left="360"/>
+        <w:rPr>
+          <w:b w:val="0"/>
+          <w:bCs w:val="0"/>
+          <w:i w:val="0"/>
+          <w:iCs w:val="0"/>
+          <w:u w:val="none"/>
+        </w:rPr>
+      </w:pPr>
+      <w:r>
+        <w:rPr>
+          <w:b w:val="0"/>
+          <w:bCs w:val="0"/>
+          <w:i w:val="0"/>
+          <w:iCs w:val="0"/>
+          <w:u w:val="none"/>
+        </w:rPr>
+        <w:t xml:space="preserve">This </w:t>
+      </w:r>
+      <w:r>
+        <w:rPr>
+          <w:b w:val="0"/>
+          <w:bCs w:val="0"/>
+          <w:i w:val="0"/>
+          <w:iCs w:val="0"/>
+          <w:u w:val="none"/>
+        </w:rPr>
+        <w:t>wil</w:t>
+      </w:r>
+      <w:r>
+        <w:rPr>
+          <w:b w:val="0"/>
+          <w:bCs w:val="0"/>
+          <w:i w:val="0"/>
+          <w:iCs w:val="0"/>
+          <w:u w:val="none"/>
+        </w:rPr>
+        <w:t>l allow us to have:</w:t>
+      </w:r>
+    </w:p>
+    <w:p w14:noSpellErr="1">
+      <w:pPr>
+        <w:pStyle w:val="ListParagraph"/>
+        <w:numPr>
+          <w:ilvl w:val="0"/>
+          <w:numId w:val="4"/>
+        </w:numPr>
+        <w:rPr>
+          <w:rFonts w:ascii="Calibri" w:hAnsi="Calibri" w:eastAsia="Calibri" w:cs="Calibri" w:asciiTheme="minorAscii" w:hAnsiTheme="minorAscii" w:eastAsiaTheme="minorAscii" w:cstheme="minorAscii"/>
+          <w:u w:val="none"/>
+        </w:rPr>
+      </w:pPr>
+      <w:r>
+        <w:rPr>
+          <w:b w:val="0"/>
+          <w:bCs w:val="0"/>
+          <w:i w:val="0"/>
+          <w:iCs w:val="0"/>
+          <w:u w:val="none"/>
+        </w:rPr>
+        <w:t>Single sign on</w:t>
+      </w:r>
+    </w:p>
+    <w:p w14:noSpellErr="1">
+      <w:pPr>
+        <w:pStyle w:val="ListParagraph"/>
+        <w:numPr>
+          <w:ilvl w:val="1"/>
+          <w:numId w:val="4"/>
+        </w:numPr>
+        <w:rPr>
+          <w:rFonts w:ascii="Calibri" w:hAnsi="Calibri" w:eastAsia="Calibri" w:cs="Calibri" w:asciiTheme="minorAscii" w:hAnsiTheme="minorAscii" w:eastAsiaTheme="minorAscii" w:cstheme="minorAscii"/>
+          <w:u w:val="none"/>
+        </w:rPr>
+      </w:pPr>
+      <w:r>
+        <w:rPr>
+          <w:b w:val="0"/>
+          <w:bCs w:val="0"/>
+          <w:i w:val="0"/>
+          <w:iCs w:val="0"/>
+          <w:u w:val="none"/>
+        </w:rPr>
+        <w:t>Users</w:t>
+      </w:r>
+      <w:r>
+        <w:rPr>
+          <w:b w:val="0"/>
+          <w:bCs w:val="0"/>
+          <w:i w:val="0"/>
+          <w:iCs w:val="0"/>
+          <w:u w:val="none"/>
+        </w:rPr>
+        <w:t xml:space="preserve"> can sign out of the by signing out of the web client the user will also be signed out of any other device and vice-versa.</w:t>
+      </w:r>
+    </w:p>
+    <w:p w14:noSpellErr="1">
+      <w:pPr>
+        <w:pStyle w:val="ListParagraph"/>
+        <w:numPr>
+          <w:ilvl w:val="0"/>
+          <w:numId w:val="4"/>
+        </w:numPr>
+        <w:rPr>
+          <w:rFonts w:ascii="Calibri" w:hAnsi="Calibri" w:eastAsia="Calibri" w:cs="Calibri" w:asciiTheme="minorAscii" w:hAnsiTheme="minorAscii" w:eastAsiaTheme="minorAscii" w:cstheme="minorAscii"/>
+          <w:u w:val="none"/>
+        </w:rPr>
+      </w:pPr>
+      <w:r>
+        <w:rPr>
+          <w:b w:val="0"/>
+          <w:bCs w:val="0"/>
+          <w:i w:val="0"/>
+          <w:iCs w:val="0"/>
+          <w:u w:val="none"/>
+        </w:rPr>
+        <w:t>Use an open source identity provider</w:t>
+      </w:r>
+    </w:p>
+    <w:p w14:noSpellErr="1">
+      <w:pPr>
+        <w:pStyle w:val="ListParagraph"/>
+        <w:numPr>
+          <w:ilvl w:val="1"/>
+          <w:numId w:val="4"/>
+        </w:numPr>
+        <w:rPr>
+          <w:rFonts w:ascii="Calibri" w:hAnsi="Calibri" w:eastAsia="Calibri" w:cs="Calibri" w:asciiTheme="minorAscii" w:hAnsiTheme="minorAscii" w:eastAsiaTheme="minorAscii" w:cstheme="minorAscii"/>
+          <w:u w:val="none"/>
+        </w:rPr>
+      </w:pPr>
+      <w:r>
+        <w:rPr>
+          <w:b w:val="0"/>
+          <w:bCs w:val="0"/>
+          <w:i w:val="0"/>
+          <w:iCs w:val="0"/>
+          <w:u w:val="none"/>
+        </w:rPr>
+        <w:t>R</w:t>
+      </w:r>
+      <w:r>
+        <w:rPr>
+          <w:b w:val="0"/>
+          <w:bCs w:val="0"/>
+          <w:i w:val="0"/>
+          <w:iCs w:val="0"/>
+          <w:u w:val="none"/>
+        </w:rPr>
+        <w:t xml:space="preserve">ather than implement a </w:t>
+      </w:r>
+      <w:r>
+        <w:rPr>
+          <w:b w:val="0"/>
+          <w:bCs w:val="0"/>
+          <w:i w:val="0"/>
+          <w:iCs w:val="0"/>
+          <w:u w:val="none"/>
+        </w:rPr>
+        <w:t>stand</w:t>
+      </w:r>
+      <w:r>
+        <w:rPr>
+          <w:b w:val="0"/>
+          <w:bCs w:val="0"/>
+          <w:i w:val="0"/>
+          <w:iCs w:val="0"/>
+          <w:u w:val="none"/>
+        </w:rPr>
+        <w:t>alone</w:t>
+      </w:r>
+      <w:r>
+        <w:rPr>
+          <w:b w:val="0"/>
+          <w:bCs w:val="0"/>
+          <w:i w:val="0"/>
+          <w:iCs w:val="0"/>
+          <w:u w:val="none"/>
+        </w:rPr>
+        <w:t xml:space="preserve"> identity provider which </w:t>
+      </w:r>
+      <w:r>
+        <w:rPr>
+          <w:b w:val="0"/>
+          <w:bCs w:val="0"/>
+          <w:i w:val="0"/>
+          <w:iCs w:val="0"/>
+          <w:u w:val="none"/>
+        </w:rPr>
+        <w:t xml:space="preserve">will </w:t>
+      </w:r>
+      <w:r>
+        <w:rPr>
+          <w:b w:val="0"/>
+          <w:bCs w:val="0"/>
+          <w:i w:val="0"/>
+          <w:iCs w:val="0"/>
+          <w:u w:val="none"/>
+        </w:rPr>
+        <w:t>have to be maintained personally, we use a supported identity framework.</w:t>
+      </w:r>
+    </w:p>
+    <w:p w14:noSpellErr="1">
+      <w:pPr>
+        <w:pStyle w:val="ListParagraph"/>
+        <w:numPr>
+          <w:ilvl w:val="0"/>
+          <w:numId w:val="4"/>
+        </w:numPr>
+        <w:rPr>
+          <w:rFonts w:ascii="Calibri" w:hAnsi="Calibri" w:eastAsia="Calibri" w:cs="Calibri" w:asciiTheme="minorAscii" w:hAnsiTheme="minorAscii" w:eastAsiaTheme="minorAscii" w:cstheme="minorAscii"/>
+          <w:u w:val="none"/>
+        </w:rPr>
+      </w:pPr>
+      <w:r>
+        <w:rPr>
+          <w:b w:val="0"/>
+          <w:bCs w:val="0"/>
+          <w:i w:val="0"/>
+          <w:iCs w:val="0"/>
+          <w:u w:val="none"/>
+        </w:rPr>
+        <w:t xml:space="preserve">Mobile </w:t>
+      </w:r>
+      <w:r>
+        <w:rPr>
+          <w:b w:val="0"/>
+          <w:bCs w:val="0"/>
+          <w:i w:val="0"/>
+          <w:iCs w:val="0"/>
+          <w:u w:val="none"/>
+        </w:rPr>
+        <w:t>compatibility</w:t>
+      </w:r>
+    </w:p>
+    <w:p w14:noSpellErr="1">
+      <w:pPr>
+        <w:pStyle w:val="ListParagraph"/>
+        <w:numPr>
+          <w:ilvl w:val="0"/>
+          <w:numId w:val="4"/>
+        </w:numPr>
+        <w:rPr>
+          <w:rFonts w:ascii="Calibri" w:hAnsi="Calibri" w:eastAsia="Calibri" w:cs="Calibri" w:asciiTheme="minorAscii" w:hAnsiTheme="minorAscii" w:eastAsiaTheme="minorAscii" w:cstheme="minorAscii"/>
+          <w:u w:val="none"/>
+        </w:rPr>
+      </w:pPr>
+      <w:r>
+        <w:rPr>
+          <w:b w:val="0"/>
+          <w:bCs w:val="0"/>
+          <w:i w:val="0"/>
+          <w:iCs w:val="0"/>
+          <w:u w:val="none"/>
+        </w:rPr>
+        <w:t>Security for our APIs</w:t>
+      </w:r>
+    </w:p>
     <w:sectPr>
-      <w:pgSz w:w="12240" w:h="15840"/>
+      <w:pgSz w:w="12240" w:h="15840" w:orient="portrait"/>
       <w:pgMar w:top="1440" w:right="1440" w:bottom="1440" w:left="1440" w:header="720" w:footer="720" w:gutter="0"/>
       <w:pgBorders w:offsetFrom="page">
-        <w:top w:val="single" w:sz="4" w:space="24" w:color="auto"/>
-        <w:left w:val="single" w:sz="4" w:space="24" w:color="auto"/>
-        <w:bottom w:val="single" w:sz="4" w:space="24" w:color="auto"/>
-        <w:right w:val="single" w:sz="4" w:space="24" w:color="auto"/>
+        <w:top w:val="single" w:color="auto" w:sz="4" w:space="24"/>
+        <w:left w:val="single" w:color="auto" w:sz="4" w:space="24"/>
+        <w:bottom w:val="single" w:color="auto" w:sz="4" w:space="24"/>
+        <w:right w:val="single" w:color="auto" w:sz="4" w:space="24"/>
       </w:pgBorders>
       <w:pgNumType w:start="0"/>
       <w:cols w:space="720"/>
@@ -1194,6 +1552,117 @@
 
 <file path=word/numbering.xml><?xml version="1.0" encoding="utf-8"?>
 <w:numbering xmlns:wpc="http://schemas.microsoft.com/office/word/2010/wordprocessingCanvas" xmlns:cx="http://schemas.microsoft.com/office/drawing/2014/chartex" xmlns:cx1="http://schemas.microsoft.com/office/drawing/2015/9/8/chartex" xmlns:cx2="http://schemas.microsoft.com/office/drawing/2015/10/21/chartex" xmlns:cx3="http://schemas.microsoft.com/office/drawing/2016/5/9/chartex" xmlns:cx4="http://schemas.microsoft.com/office/drawing/2016/5/10/chartex" xmlns:cx5="http://schemas.microsoft.com/office/drawing/2016/5/11/chartex" xmlns:cx6="http://schemas.microsoft.com/office/drawing/2016/5/12/chartex" xmlns:cx7="http://schemas.microsoft.com/office/drawing/2016/5/13/chartex" xmlns:cx8="http://schemas.microsoft.com/office/drawing/2016/5/14/chartex" xmlns:mc="http://schemas.openxmlformats.org/markup-compatibility/2006" xmlns:aink="http://schemas.microsoft.com/office/drawing/2016/ink" xmlns:am3d="http://schemas.microsoft.com/office/drawing/2017/model3d" xmlns:o="urn:schemas-microsoft-com:office:office" xmlns:r="http://schemas.openxmlformats.org/officeDocument/2006/relationships" xmlns:m="http://schemas.openxmlformats.org/officeDocument/2006/math" xmlns:v="urn:schemas-microsoft-com:vml" xmlns:wp14="http://schemas.microsoft.com/office/word/2010/wordprocessingDrawing" xmlns:wp="http://schemas.openxmlformats.org/drawingml/2006/wordprocessingDrawing" xmlns:w10="urn:schemas-microsoft-com:office:word" xmlns:w="http://schemas.openxmlformats.org/wordprocessingml/2006/main" xmlns:w14="http://schemas.microsoft.com/office/word/2010/wordml" xmlns:w15="http://schemas.microsoft.com/office/word/2012/wordml" xmlns:w16cid="http://schemas.microsoft.com/office/word/2016/wordml/cid" xmlns:w16se="http://schemas.microsoft.com/office/word/2015/wordml/symex" xmlns:wpg="http://schemas.microsoft.com/office/word/2010/wordprocessingGroup" xmlns:wpi="http://schemas.microsoft.com/office/word/2010/wordprocessingInk" xmlns:wne="http://schemas.microsoft.com/office/word/2006/wordml" xmlns:wps="http://schemas.microsoft.com/office/word/2010/wordprocessingShape" mc:Ignorable="w14 w15 w16se w16cid wp14">
+  <w:abstractNum xmlns:w="http://schemas.openxmlformats.org/wordprocessingml/2006/main" w:abstractNumId="3">
+    <w:multiLevelType xmlns:w="http://schemas.openxmlformats.org/wordprocessingml/2006/main" w:val="hybridMultilevel"/>
+    <w:lvl xmlns:w="http://schemas.openxmlformats.org/wordprocessingml/2006/main" w:ilvl="0">
+      <w:start w:val="1"/>
+      <w:numFmt w:val="bullet"/>
+      <w:lvlText w:val=""/>
+      <w:lvlJc w:val="left"/>
+      <w:pPr>
+        <w:ind w:left="720" w:hanging="360"/>
+      </w:pPr>
+      <w:rPr>
+        <w:rFonts w:hint="default" w:ascii="Symbol" w:hAnsi="Symbol"/>
+      </w:rPr>
+    </w:lvl>
+    <w:lvl xmlns:w="http://schemas.openxmlformats.org/wordprocessingml/2006/main" w:ilvl="1">
+      <w:start w:val="1"/>
+      <w:numFmt w:val="bullet"/>
+      <w:lvlText w:val="o"/>
+      <w:lvlJc w:val="left"/>
+      <w:pPr>
+        <w:ind w:left="1440" w:hanging="360"/>
+      </w:pPr>
+      <w:rPr>
+        <w:rFonts w:hint="default" w:ascii="Courier New" w:hAnsi="Courier New"/>
+      </w:rPr>
+    </w:lvl>
+    <w:lvl xmlns:w="http://schemas.openxmlformats.org/wordprocessingml/2006/main" w:ilvl="2">
+      <w:start w:val="1"/>
+      <w:numFmt w:val="bullet"/>
+      <w:lvlText w:val=""/>
+      <w:lvlJc w:val="left"/>
+      <w:pPr>
+        <w:ind w:left="2160" w:hanging="360"/>
+      </w:pPr>
+      <w:rPr>
+        <w:rFonts w:hint="default" w:ascii="Wingdings" w:hAnsi="Wingdings"/>
+      </w:rPr>
+    </w:lvl>
+    <w:lvl xmlns:w="http://schemas.openxmlformats.org/wordprocessingml/2006/main" w:ilvl="3">
+      <w:start w:val="1"/>
+      <w:numFmt w:val="bullet"/>
+      <w:lvlText w:val=""/>
+      <w:lvlJc w:val="left"/>
+      <w:pPr>
+        <w:ind w:left="2880" w:hanging="360"/>
+      </w:pPr>
+      <w:rPr>
+        <w:rFonts w:hint="default" w:ascii="Symbol" w:hAnsi="Symbol"/>
+      </w:rPr>
+    </w:lvl>
+    <w:lvl xmlns:w="http://schemas.openxmlformats.org/wordprocessingml/2006/main" w:ilvl="4">
+      <w:start w:val="1"/>
+      <w:numFmt w:val="bullet"/>
+      <w:lvlText w:val="o"/>
+      <w:lvlJc w:val="left"/>
+      <w:pPr>
+        <w:ind w:left="3600" w:hanging="360"/>
+      </w:pPr>
+      <w:rPr>
+        <w:rFonts w:hint="default" w:ascii="Courier New" w:hAnsi="Courier New"/>
+      </w:rPr>
+    </w:lvl>
+    <w:lvl xmlns:w="http://schemas.openxmlformats.org/wordprocessingml/2006/main" w:ilvl="5">
+      <w:start w:val="1"/>
+      <w:numFmt w:val="bullet"/>
+      <w:lvlText w:val=""/>
+      <w:lvlJc w:val="left"/>
+      <w:pPr>
+        <w:ind w:left="4320" w:hanging="360"/>
+      </w:pPr>
+      <w:rPr>
+        <w:rFonts w:hint="default" w:ascii="Wingdings" w:hAnsi="Wingdings"/>
+      </w:rPr>
+    </w:lvl>
+    <w:lvl xmlns:w="http://schemas.openxmlformats.org/wordprocessingml/2006/main" w:ilvl="6">
+      <w:start w:val="1"/>
+      <w:numFmt w:val="bullet"/>
+      <w:lvlText w:val=""/>
+      <w:lvlJc w:val="left"/>
+      <w:pPr>
+        <w:ind w:left="5040" w:hanging="360"/>
+      </w:pPr>
+      <w:rPr>
+        <w:rFonts w:hint="default" w:ascii="Symbol" w:hAnsi="Symbol"/>
+      </w:rPr>
+    </w:lvl>
+    <w:lvl xmlns:w="http://schemas.openxmlformats.org/wordprocessingml/2006/main" w:ilvl="7">
+      <w:start w:val="1"/>
+      <w:numFmt w:val="bullet"/>
+      <w:lvlText w:val="o"/>
+      <w:lvlJc w:val="left"/>
+      <w:pPr>
+        <w:ind w:left="5760" w:hanging="360"/>
+      </w:pPr>
+      <w:rPr>
+        <w:rFonts w:hint="default" w:ascii="Courier New" w:hAnsi="Courier New"/>
+      </w:rPr>
+    </w:lvl>
+    <w:lvl xmlns:w="http://schemas.openxmlformats.org/wordprocessingml/2006/main" w:ilvl="8">
+      <w:start w:val="1"/>
+      <w:numFmt w:val="bullet"/>
+      <w:lvlText w:val=""/>
+      <w:lvlJc w:val="left"/>
+      <w:pPr>
+        <w:ind w:left="6480" w:hanging="360"/>
+      </w:pPr>
+      <w:rPr>
+        <w:rFonts w:hint="default" w:ascii="Wingdings" w:hAnsi="Wingdings"/>
+      </w:rPr>
+    </w:lvl>
+  </w:abstractNum>
   <w:abstractNum w:abstractNumId="0" w15:restartNumberingAfterBreak="0">
     <w:nsid w:val="082B0128"/>
     <w:multiLevelType w:val="multilevel"/>
@@ -1293,7 +1762,7 @@
         <w:ind w:left="720" w:hanging="360"/>
       </w:pPr>
       <w:rPr>
-        <w:rFonts w:ascii="Symbol" w:hAnsi="Symbol" w:hint="default"/>
+        <w:rFonts w:hint="default" w:ascii="Symbol" w:hAnsi="Symbol"/>
       </w:rPr>
     </w:lvl>
     <w:lvl w:ilvl="1" w:tplc="04090003" w:tentative="1">
@@ -1305,7 +1774,7 @@
         <w:ind w:left="1440" w:hanging="360"/>
       </w:pPr>
       <w:rPr>
-        <w:rFonts w:ascii="Courier New" w:hAnsi="Courier New" w:cs="Courier New" w:hint="default"/>
+        <w:rFonts w:hint="default" w:ascii="Courier New" w:hAnsi="Courier New" w:cs="Courier New"/>
       </w:rPr>
     </w:lvl>
     <w:lvl w:ilvl="2" w:tplc="04090005" w:tentative="1">
@@ -1317,7 +1786,7 @@
         <w:ind w:left="2160" w:hanging="360"/>
       </w:pPr>
       <w:rPr>
-        <w:rFonts w:ascii="Wingdings" w:hAnsi="Wingdings" w:hint="default"/>
+        <w:rFonts w:hint="default" w:ascii="Wingdings" w:hAnsi="Wingdings"/>
       </w:rPr>
     </w:lvl>
     <w:lvl w:ilvl="3" w:tplc="04090001" w:tentative="1">
@@ -1329,7 +1798,7 @@
         <w:ind w:left="2880" w:hanging="360"/>
       </w:pPr>
       <w:rPr>
-        <w:rFonts w:ascii="Symbol" w:hAnsi="Symbol" w:hint="default"/>
+        <w:rFonts w:hint="default" w:ascii="Symbol" w:hAnsi="Symbol"/>
       </w:rPr>
     </w:lvl>
     <w:lvl w:ilvl="4" w:tplc="04090003" w:tentative="1">
@@ -1341,7 +1810,7 @@
         <w:ind w:left="3600" w:hanging="360"/>
       </w:pPr>
       <w:rPr>
-        <w:rFonts w:ascii="Courier New" w:hAnsi="Courier New" w:cs="Courier New" w:hint="default"/>
+        <w:rFonts w:hint="default" w:ascii="Courier New" w:hAnsi="Courier New" w:cs="Courier New"/>
       </w:rPr>
     </w:lvl>
     <w:lvl w:ilvl="5" w:tplc="04090005" w:tentative="1">
@@ -1353,7 +1822,7 @@
         <w:ind w:left="4320" w:hanging="360"/>
       </w:pPr>
       <w:rPr>
-        <w:rFonts w:ascii="Wingdings" w:hAnsi="Wingdings" w:hint="default"/>
+        <w:rFonts w:hint="default" w:ascii="Wingdings" w:hAnsi="Wingdings"/>
       </w:rPr>
     </w:lvl>
     <w:lvl w:ilvl="6" w:tplc="04090001" w:tentative="1">
@@ -1365,7 +1834,7 @@
         <w:ind w:left="5040" w:hanging="360"/>
       </w:pPr>
       <w:rPr>
-        <w:rFonts w:ascii="Symbol" w:hAnsi="Symbol" w:hint="default"/>
+        <w:rFonts w:hint="default" w:ascii="Symbol" w:hAnsi="Symbol"/>
       </w:rPr>
     </w:lvl>
     <w:lvl w:ilvl="7" w:tplc="04090003" w:tentative="1">
@@ -1377,7 +1846,7 @@
         <w:ind w:left="5760" w:hanging="360"/>
       </w:pPr>
       <w:rPr>
-        <w:rFonts w:ascii="Courier New" w:hAnsi="Courier New" w:cs="Courier New" w:hint="default"/>
+        <w:rFonts w:hint="default" w:ascii="Courier New" w:hAnsi="Courier New" w:cs="Courier New"/>
       </w:rPr>
     </w:lvl>
     <w:lvl w:ilvl="8" w:tplc="04090005" w:tentative="1">
@@ -1389,7 +1858,7 @@
         <w:ind w:left="6480" w:hanging="360"/>
       </w:pPr>
       <w:rPr>
-        <w:rFonts w:ascii="Wingdings" w:hAnsi="Wingdings" w:hint="default"/>
+        <w:rFonts w:hint="default" w:ascii="Wingdings" w:hAnsi="Wingdings"/>
       </w:rPr>
     </w:lvl>
   </w:abstractNum>
@@ -1406,7 +1875,7 @@
         <w:ind w:left="1440" w:hanging="360"/>
       </w:pPr>
       <w:rPr>
-        <w:rFonts w:ascii="Symbol" w:hAnsi="Symbol" w:hint="default"/>
+        <w:rFonts w:hint="default" w:ascii="Symbol" w:hAnsi="Symbol"/>
       </w:rPr>
     </w:lvl>
     <w:lvl w:ilvl="1" w:tplc="04090003">
@@ -1418,7 +1887,7 @@
         <w:ind w:left="2160" w:hanging="360"/>
       </w:pPr>
       <w:rPr>
-        <w:rFonts w:ascii="Courier New" w:hAnsi="Courier New" w:cs="Courier New" w:hint="default"/>
+        <w:rFonts w:hint="default" w:ascii="Courier New" w:hAnsi="Courier New" w:cs="Courier New"/>
       </w:rPr>
     </w:lvl>
     <w:lvl w:ilvl="2" w:tplc="04090005">
@@ -1430,7 +1899,7 @@
         <w:ind w:left="2880" w:hanging="360"/>
       </w:pPr>
       <w:rPr>
-        <w:rFonts w:ascii="Wingdings" w:hAnsi="Wingdings" w:hint="default"/>
+        <w:rFonts w:hint="default" w:ascii="Wingdings" w:hAnsi="Wingdings"/>
       </w:rPr>
     </w:lvl>
     <w:lvl w:ilvl="3" w:tplc="04090001" w:tentative="1">
@@ -1442,7 +1911,7 @@
         <w:ind w:left="3600" w:hanging="360"/>
       </w:pPr>
       <w:rPr>
-        <w:rFonts w:ascii="Symbol" w:hAnsi="Symbol" w:hint="default"/>
+        <w:rFonts w:hint="default" w:ascii="Symbol" w:hAnsi="Symbol"/>
       </w:rPr>
     </w:lvl>
     <w:lvl w:ilvl="4" w:tplc="04090003" w:tentative="1">
@@ -1454,7 +1923,7 @@
         <w:ind w:left="4320" w:hanging="360"/>
       </w:pPr>
       <w:rPr>
-        <w:rFonts w:ascii="Courier New" w:hAnsi="Courier New" w:cs="Courier New" w:hint="default"/>
+        <w:rFonts w:hint="default" w:ascii="Courier New" w:hAnsi="Courier New" w:cs="Courier New"/>
       </w:rPr>
     </w:lvl>
     <w:lvl w:ilvl="5" w:tplc="04090005" w:tentative="1">
@@ -1466,7 +1935,7 @@
         <w:ind w:left="5040" w:hanging="360"/>
       </w:pPr>
       <w:rPr>
-        <w:rFonts w:ascii="Wingdings" w:hAnsi="Wingdings" w:hint="default"/>
+        <w:rFonts w:hint="default" w:ascii="Wingdings" w:hAnsi="Wingdings"/>
       </w:rPr>
     </w:lvl>
     <w:lvl w:ilvl="6" w:tplc="04090001" w:tentative="1">
@@ -1478,7 +1947,7 @@
         <w:ind w:left="5760" w:hanging="360"/>
       </w:pPr>
       <w:rPr>
-        <w:rFonts w:ascii="Symbol" w:hAnsi="Symbol" w:hint="default"/>
+        <w:rFonts w:hint="default" w:ascii="Symbol" w:hAnsi="Symbol"/>
       </w:rPr>
     </w:lvl>
     <w:lvl w:ilvl="7" w:tplc="04090003" w:tentative="1">
@@ -1490,7 +1959,7 @@
         <w:ind w:left="6480" w:hanging="360"/>
       </w:pPr>
       <w:rPr>
-        <w:rFonts w:ascii="Courier New" w:hAnsi="Courier New" w:cs="Courier New" w:hint="default"/>
+        <w:rFonts w:hint="default" w:ascii="Courier New" w:hAnsi="Courier New" w:cs="Courier New"/>
       </w:rPr>
     </w:lvl>
     <w:lvl w:ilvl="8" w:tplc="04090005" w:tentative="1">
@@ -1502,10 +1971,13 @@
         <w:ind w:left="7200" w:hanging="360"/>
       </w:pPr>
       <w:rPr>
-        <w:rFonts w:ascii="Wingdings" w:hAnsi="Wingdings" w:hint="default"/>
+        <w:rFonts w:hint="default" w:ascii="Wingdings" w:hAnsi="Wingdings"/>
       </w:rPr>
     </w:lvl>
   </w:abstractNum>
+  <w:num w:numId="4">
+    <w:abstractNumId w:val="3"/>
+  </w:num>
   <w:num w:numId="1">
     <w:abstractNumId w:val="1"/>
   </w:num>
@@ -1523,7 +1995,7 @@
   <w:docDefaults>
     <w:rPrDefault>
       <w:rPr>
-        <w:rFonts w:asciiTheme="minorHAnsi" w:eastAsiaTheme="minorEastAsia" w:hAnsiTheme="minorHAnsi" w:cstheme="minorBidi"/>
+        <w:rFonts w:asciiTheme="minorHAnsi" w:hAnsiTheme="minorHAnsi" w:eastAsiaTheme="minorEastAsia" w:cstheme="minorBidi"/>
         <w:lang w:val="en-US" w:eastAsia="en-US" w:bidi="ar-SA"/>
       </w:rPr>
     </w:rPrDefault>
@@ -1536,14 +2008,14 @@
   <w:latentStyles w:defLockedState="0" w:defUIPriority="99" w:defSemiHidden="0" w:defUnhideWhenUsed="0" w:defQFormat="0" w:count="375">
     <w:lsdException w:name="Normal" w:uiPriority="0" w:qFormat="1"/>
     <w:lsdException w:name="heading 1" w:uiPriority="9" w:qFormat="1"/>
-    <w:lsdException w:name="heading 2" w:semiHidden="1" w:uiPriority="9" w:unhideWhenUsed="1" w:qFormat="1"/>
-    <w:lsdException w:name="heading 3" w:semiHidden="1" w:uiPriority="9" w:unhideWhenUsed="1" w:qFormat="1"/>
-    <w:lsdException w:name="heading 4" w:semiHidden="1" w:uiPriority="9" w:unhideWhenUsed="1" w:qFormat="1"/>
-    <w:lsdException w:name="heading 5" w:semiHidden="1" w:uiPriority="9" w:unhideWhenUsed="1" w:qFormat="1"/>
-    <w:lsdException w:name="heading 6" w:semiHidden="1" w:uiPriority="9" w:unhideWhenUsed="1" w:qFormat="1"/>
-    <w:lsdException w:name="heading 7" w:semiHidden="1" w:uiPriority="9" w:unhideWhenUsed="1" w:qFormat="1"/>
-    <w:lsdException w:name="heading 8" w:semiHidden="1" w:uiPriority="9" w:unhideWhenUsed="1" w:qFormat="1"/>
-    <w:lsdException w:name="heading 9" w:semiHidden="1" w:uiPriority="9" w:unhideWhenUsed="1" w:qFormat="1"/>
+    <w:lsdException w:name="heading 2" w:uiPriority="9" w:semiHidden="1" w:unhideWhenUsed="1" w:qFormat="1"/>
+    <w:lsdException w:name="heading 3" w:uiPriority="9" w:semiHidden="1" w:unhideWhenUsed="1" w:qFormat="1"/>
+    <w:lsdException w:name="heading 4" w:uiPriority="9" w:semiHidden="1" w:unhideWhenUsed="1" w:qFormat="1"/>
+    <w:lsdException w:name="heading 5" w:uiPriority="9" w:semiHidden="1" w:unhideWhenUsed="1" w:qFormat="1"/>
+    <w:lsdException w:name="heading 6" w:uiPriority="9" w:semiHidden="1" w:unhideWhenUsed="1" w:qFormat="1"/>
+    <w:lsdException w:name="heading 7" w:uiPriority="9" w:semiHidden="1" w:unhideWhenUsed="1" w:qFormat="1"/>
+    <w:lsdException w:name="heading 8" w:uiPriority="9" w:semiHidden="1" w:unhideWhenUsed="1" w:qFormat="1"/>
+    <w:lsdException w:name="heading 9" w:uiPriority="9" w:semiHidden="1" w:unhideWhenUsed="1" w:qFormat="1"/>
     <w:lsdException w:name="index 1" w:semiHidden="1" w:unhideWhenUsed="1"/>
     <w:lsdException w:name="index 2" w:semiHidden="1" w:unhideWhenUsed="1"/>
     <w:lsdException w:name="index 3" w:semiHidden="1" w:unhideWhenUsed="1"/>
@@ -1553,22 +2025,22 @@
     <w:lsdException w:name="index 7" w:semiHidden="1" w:unhideWhenUsed="1"/>
     <w:lsdException w:name="index 8" w:semiHidden="1" w:unhideWhenUsed="1"/>
     <w:lsdException w:name="index 9" w:semiHidden="1" w:unhideWhenUsed="1"/>
-    <w:lsdException w:name="toc 1" w:semiHidden="1" w:uiPriority="39" w:unhideWhenUsed="1"/>
-    <w:lsdException w:name="toc 2" w:semiHidden="1" w:uiPriority="39" w:unhideWhenUsed="1"/>
-    <w:lsdException w:name="toc 3" w:semiHidden="1" w:uiPriority="39" w:unhideWhenUsed="1"/>
-    <w:lsdException w:name="toc 4" w:semiHidden="1" w:uiPriority="39" w:unhideWhenUsed="1"/>
-    <w:lsdException w:name="toc 5" w:semiHidden="1" w:uiPriority="39" w:unhideWhenUsed="1"/>
-    <w:lsdException w:name="toc 6" w:semiHidden="1" w:uiPriority="39" w:unhideWhenUsed="1"/>
-    <w:lsdException w:name="toc 7" w:semiHidden="1" w:uiPriority="39" w:unhideWhenUsed="1"/>
-    <w:lsdException w:name="toc 8" w:semiHidden="1" w:uiPriority="39" w:unhideWhenUsed="1"/>
-    <w:lsdException w:name="toc 9" w:semiHidden="1" w:uiPriority="39" w:unhideWhenUsed="1"/>
+    <w:lsdException w:name="toc 1" w:uiPriority="39" w:semiHidden="1" w:unhideWhenUsed="1"/>
+    <w:lsdException w:name="toc 2" w:uiPriority="39" w:semiHidden="1" w:unhideWhenUsed="1"/>
+    <w:lsdException w:name="toc 3" w:uiPriority="39" w:semiHidden="1" w:unhideWhenUsed="1"/>
+    <w:lsdException w:name="toc 4" w:uiPriority="39" w:semiHidden="1" w:unhideWhenUsed="1"/>
+    <w:lsdException w:name="toc 5" w:uiPriority="39" w:semiHidden="1" w:unhideWhenUsed="1"/>
+    <w:lsdException w:name="toc 6" w:uiPriority="39" w:semiHidden="1" w:unhideWhenUsed="1"/>
+    <w:lsdException w:name="toc 7" w:uiPriority="39" w:semiHidden="1" w:unhideWhenUsed="1"/>
+    <w:lsdException w:name="toc 8" w:uiPriority="39" w:semiHidden="1" w:unhideWhenUsed="1"/>
+    <w:lsdException w:name="toc 9" w:uiPriority="39" w:semiHidden="1" w:unhideWhenUsed="1"/>
     <w:lsdException w:name="Normal Indent" w:semiHidden="1" w:unhideWhenUsed="1"/>
     <w:lsdException w:name="footnote text" w:semiHidden="1" w:unhideWhenUsed="1"/>
     <w:lsdException w:name="annotation text" w:semiHidden="1" w:unhideWhenUsed="1"/>
     <w:lsdException w:name="header" w:semiHidden="1" w:unhideWhenUsed="1"/>
     <w:lsdException w:name="footer" w:semiHidden="1" w:unhideWhenUsed="1"/>
     <w:lsdException w:name="index heading" w:semiHidden="1" w:unhideWhenUsed="1"/>
-    <w:lsdException w:name="caption" w:semiHidden="1" w:uiPriority="35" w:unhideWhenUsed="1" w:qFormat="1"/>
+    <w:lsdException w:name="caption" w:uiPriority="35" w:semiHidden="1" w:unhideWhenUsed="1" w:qFormat="1"/>
     <w:lsdException w:name="table of figures" w:semiHidden="1" w:unhideWhenUsed="1"/>
     <w:lsdException w:name="envelope address" w:semiHidden="1" w:unhideWhenUsed="1"/>
     <w:lsdException w:name="envelope return" w:semiHidden="1" w:unhideWhenUsed="1"/>
@@ -1599,7 +2071,7 @@
     <w:lsdException w:name="Title" w:uiPriority="10" w:qFormat="1"/>
     <w:lsdException w:name="Closing" w:semiHidden="1" w:unhideWhenUsed="1"/>
     <w:lsdException w:name="Signature" w:semiHidden="1" w:unhideWhenUsed="1"/>
-    <w:lsdException w:name="Default Paragraph Font" w:semiHidden="1" w:uiPriority="1" w:unhideWhenUsed="1"/>
+    <w:lsdException w:name="Default Paragraph Font" w:uiPriority="1" w:semiHidden="1" w:unhideWhenUsed="1"/>
     <w:lsdException w:name="Body Text" w:semiHidden="1" w:unhideWhenUsed="1"/>
     <w:lsdException w:name="Body Text Indent" w:semiHidden="1" w:unhideWhenUsed="1"/>
     <w:lsdException w:name="List Continue" w:semiHidden="1" w:unhideWhenUsed="1"/>
@@ -1799,8 +2271,8 @@
     <w:lsdException w:name="Subtle Reference" w:uiPriority="31" w:qFormat="1"/>
     <w:lsdException w:name="Intense Reference" w:uiPriority="32" w:qFormat="1"/>
     <w:lsdException w:name="Book Title" w:uiPriority="33" w:qFormat="1"/>
-    <w:lsdException w:name="Bibliography" w:semiHidden="1" w:uiPriority="37" w:unhideWhenUsed="1"/>
-    <w:lsdException w:name="TOC Heading" w:semiHidden="1" w:uiPriority="39" w:unhideWhenUsed="1" w:qFormat="1"/>
+    <w:lsdException w:name="Bibliography" w:uiPriority="37" w:semiHidden="1" w:unhideWhenUsed="1"/>
+    <w:lsdException w:name="TOC Heading" w:uiPriority="39" w:semiHidden="1" w:unhideWhenUsed="1" w:qFormat="1"/>
     <w:lsdException w:name="Plain Table 1" w:uiPriority="41"/>
     <w:lsdException w:name="Plain Table 2" w:uiPriority="42"/>
     <w:lsdException w:name="Plain Table 3" w:uiPriority="43"/>
@@ -1910,7 +2382,7 @@
     <w:lsdException w:name="Hashtag" w:semiHidden="1" w:unhideWhenUsed="1"/>
     <w:lsdException w:name="Unresolved Mention" w:semiHidden="1" w:unhideWhenUsed="1"/>
   </w:latentStyles>
-  <w:style w:type="paragraph" w:default="1" w:styleId="Normal">
+  <w:style w:type="paragraph" w:styleId="Normal" w:default="1">
     <w:name w:val="Normal"/>
     <w:qFormat/>
     <w:rsid w:val="00972D90"/>
@@ -1925,10 +2397,10 @@
     <w:rsid w:val="00972D90"/>
     <w:pPr>
       <w:pBdr>
-        <w:top w:val="single" w:sz="24" w:space="0" w:color="4472C4" w:themeColor="accent1"/>
-        <w:left w:val="single" w:sz="24" w:space="0" w:color="4472C4" w:themeColor="accent1"/>
-        <w:bottom w:val="single" w:sz="24" w:space="0" w:color="4472C4" w:themeColor="accent1"/>
-        <w:right w:val="single" w:sz="24" w:space="0" w:color="4472C4" w:themeColor="accent1"/>
+        <w:top w:val="single" w:color="4472C4" w:themeColor="accent1" w:sz="24" w:space="0"/>
+        <w:left w:val="single" w:color="4472C4" w:themeColor="accent1" w:sz="24" w:space="0"/>
+        <w:bottom w:val="single" w:color="4472C4" w:themeColor="accent1" w:sz="24" w:space="0"/>
+        <w:right w:val="single" w:color="4472C4" w:themeColor="accent1" w:sz="24" w:space="0"/>
       </w:pBdr>
       <w:shd w:val="clear" w:color="auto" w:fill="4472C4" w:themeFill="accent1"/>
       <w:spacing w:after="0"/>
@@ -1954,10 +2426,10 @@
     <w:rsid w:val="00972D90"/>
     <w:pPr>
       <w:pBdr>
-        <w:top w:val="single" w:sz="24" w:space="0" w:color="D9E2F3" w:themeColor="accent1" w:themeTint="33"/>
-        <w:left w:val="single" w:sz="24" w:space="0" w:color="D9E2F3" w:themeColor="accent1" w:themeTint="33"/>
-        <w:bottom w:val="single" w:sz="24" w:space="0" w:color="D9E2F3" w:themeColor="accent1" w:themeTint="33"/>
-        <w:right w:val="single" w:sz="24" w:space="0" w:color="D9E2F3" w:themeColor="accent1" w:themeTint="33"/>
+        <w:top w:val="single" w:color="D9E2F3" w:themeColor="accent1" w:themeTint="33" w:sz="24" w:space="0"/>
+        <w:left w:val="single" w:color="D9E2F3" w:themeColor="accent1" w:themeTint="33" w:sz="24" w:space="0"/>
+        <w:bottom w:val="single" w:color="D9E2F3" w:themeColor="accent1" w:themeTint="33" w:sz="24" w:space="0"/>
+        <w:right w:val="single" w:color="D9E2F3" w:themeColor="accent1" w:themeTint="33" w:sz="24" w:space="0"/>
       </w:pBdr>
       <w:shd w:val="clear" w:color="auto" w:fill="D9E2F3" w:themeFill="accent1" w:themeFillTint="33"/>
       <w:spacing w:after="0"/>
@@ -1980,7 +2452,7 @@
     <w:rsid w:val="00972D90"/>
     <w:pPr>
       <w:pBdr>
-        <w:top w:val="single" w:sz="6" w:space="2" w:color="4472C4" w:themeColor="accent1"/>
+        <w:top w:val="single" w:color="4472C4" w:themeColor="accent1" w:sz="6" w:space="2"/>
       </w:pBdr>
       <w:spacing w:before="300" w:after="0"/>
       <w:outlineLvl w:val="2"/>
@@ -2003,7 +2475,7 @@
     <w:rsid w:val="00972D90"/>
     <w:pPr>
       <w:pBdr>
-        <w:top w:val="dotted" w:sz="6" w:space="2" w:color="4472C4" w:themeColor="accent1"/>
+        <w:top w:val="dotted" w:color="4472C4" w:themeColor="accent1" w:sz="6" w:space="2"/>
       </w:pBdr>
       <w:spacing w:before="200" w:after="0"/>
       <w:outlineLvl w:val="3"/>
@@ -2026,7 +2498,7 @@
     <w:rsid w:val="00972D90"/>
     <w:pPr>
       <w:pBdr>
-        <w:bottom w:val="single" w:sz="6" w:space="1" w:color="4472C4" w:themeColor="accent1"/>
+        <w:bottom w:val="single" w:color="4472C4" w:themeColor="accent1" w:sz="6" w:space="1"/>
       </w:pBdr>
       <w:spacing w:before="200" w:after="0"/>
       <w:outlineLvl w:val="4"/>
@@ -2049,7 +2521,7 @@
     <w:rsid w:val="00972D90"/>
     <w:pPr>
       <w:pBdr>
-        <w:bottom w:val="dotted" w:sz="6" w:space="1" w:color="4472C4" w:themeColor="accent1"/>
+        <w:bottom w:val="dotted" w:color="4472C4" w:themeColor="accent1" w:sz="6" w:space="1"/>
       </w:pBdr>
       <w:spacing w:before="200" w:after="0"/>
       <w:outlineLvl w:val="5"/>
@@ -2124,13 +2596,13 @@
       <w:szCs w:val="18"/>
     </w:rPr>
   </w:style>
-  <w:style w:type="character" w:default="1" w:styleId="DefaultParagraphFont">
+  <w:style w:type="character" w:styleId="DefaultParagraphFont" w:default="1">
     <w:name w:val="Default Paragraph Font"/>
     <w:uiPriority w:val="1"/>
     <w:semiHidden/>
     <w:unhideWhenUsed/>
   </w:style>
-  <w:style w:type="table" w:default="1" w:styleId="TableNormal">
+  <w:style w:type="table" w:styleId="TableNormal" w:default="1">
     <w:name w:val="Normal Table"/>
     <w:uiPriority w:val="99"/>
     <w:semiHidden/>
@@ -2145,13 +2617,13 @@
       </w:tblCellMar>
     </w:tblPr>
   </w:style>
-  <w:style w:type="numbering" w:default="1" w:styleId="NoList">
+  <w:style w:type="numbering" w:styleId="NoList" w:default="1">
     <w:name w:val="No List"/>
     <w:uiPriority w:val="99"/>
     <w:semiHidden/>
     <w:unhideWhenUsed/>
   </w:style>
-  <w:style w:type="character" w:customStyle="1" w:styleId="Heading1Char">
+  <w:style w:type="character" w:styleId="Heading1Char" w:customStyle="1">
     <w:name w:val="Heading 1 Char"/>
     <w:basedOn w:val="DefaultParagraphFont"/>
     <w:link w:val="Heading1"/>
@@ -2166,7 +2638,7 @@
       <w:shd w:val="clear" w:color="auto" w:fill="4472C4" w:themeFill="accent1"/>
     </w:rPr>
   </w:style>
-  <w:style w:type="character" w:customStyle="1" w:styleId="Heading2Char">
+  <w:style w:type="character" w:styleId="Heading2Char" w:customStyle="1">
     <w:name w:val="Heading 2 Char"/>
     <w:basedOn w:val="DefaultParagraphFont"/>
     <w:link w:val="Heading2"/>
@@ -2179,7 +2651,7 @@
       <w:shd w:val="clear" w:color="auto" w:fill="D9E2F3" w:themeFill="accent1" w:themeFillTint="33"/>
     </w:rPr>
   </w:style>
-  <w:style w:type="character" w:customStyle="1" w:styleId="Heading3Char">
+  <w:style w:type="character" w:styleId="Heading3Char" w:customStyle="1">
     <w:name w:val="Heading 3 Char"/>
     <w:basedOn w:val="DefaultParagraphFont"/>
     <w:link w:val="Heading3"/>
@@ -2192,7 +2664,7 @@
       <w:spacing w:val="15"/>
     </w:rPr>
   </w:style>
-  <w:style w:type="character" w:customStyle="1" w:styleId="Heading4Char">
+  <w:style w:type="character" w:styleId="Heading4Char" w:customStyle="1">
     <w:name w:val="Heading 4 Char"/>
     <w:basedOn w:val="DefaultParagraphFont"/>
     <w:link w:val="Heading4"/>
@@ -2205,7 +2677,7 @@
       <w:spacing w:val="10"/>
     </w:rPr>
   </w:style>
-  <w:style w:type="character" w:customStyle="1" w:styleId="Heading5Char">
+  <w:style w:type="character" w:styleId="Heading5Char" w:customStyle="1">
     <w:name w:val="Heading 5 Char"/>
     <w:basedOn w:val="DefaultParagraphFont"/>
     <w:link w:val="Heading5"/>
@@ -2218,7 +2690,7 @@
       <w:spacing w:val="10"/>
     </w:rPr>
   </w:style>
-  <w:style w:type="character" w:customStyle="1" w:styleId="Heading6Char">
+  <w:style w:type="character" w:styleId="Heading6Char" w:customStyle="1">
     <w:name w:val="Heading 6 Char"/>
     <w:basedOn w:val="DefaultParagraphFont"/>
     <w:link w:val="Heading6"/>
@@ -2231,7 +2703,7 @@
       <w:spacing w:val="10"/>
     </w:rPr>
   </w:style>
-  <w:style w:type="character" w:customStyle="1" w:styleId="Heading7Char">
+  <w:style w:type="character" w:styleId="Heading7Char" w:customStyle="1">
     <w:name w:val="Heading 7 Char"/>
     <w:basedOn w:val="DefaultParagraphFont"/>
     <w:link w:val="Heading7"/>
@@ -2244,7 +2716,7 @@
       <w:spacing w:val="10"/>
     </w:rPr>
   </w:style>
-  <w:style w:type="character" w:customStyle="1" w:styleId="Heading8Char">
+  <w:style w:type="character" w:styleId="Heading8Char" w:customStyle="1">
     <w:name w:val="Heading 8 Char"/>
     <w:basedOn w:val="DefaultParagraphFont"/>
     <w:link w:val="Heading8"/>
@@ -2258,7 +2730,7 @@
       <w:szCs w:val="18"/>
     </w:rPr>
   </w:style>
-  <w:style w:type="character" w:customStyle="1" w:styleId="Heading9Char">
+  <w:style w:type="character" w:styleId="Heading9Char" w:customStyle="1">
     <w:name w:val="Heading 9 Char"/>
     <w:basedOn w:val="DefaultParagraphFont"/>
     <w:link w:val="Heading9"/>
@@ -2303,7 +2775,7 @@
       <w:spacing w:before="0" w:after="0"/>
     </w:pPr>
     <w:rPr>
-      <w:rFonts w:asciiTheme="majorHAnsi" w:eastAsiaTheme="majorEastAsia" w:hAnsiTheme="majorHAnsi" w:cstheme="majorBidi"/>
+      <w:rFonts w:asciiTheme="majorHAnsi" w:hAnsiTheme="majorHAnsi" w:eastAsiaTheme="majorEastAsia" w:cstheme="majorBidi"/>
       <w:caps/>
       <w:color w:val="4472C4" w:themeColor="accent1"/>
       <w:spacing w:val="10"/>
@@ -2311,14 +2783,14 @@
       <w:szCs w:val="52"/>
     </w:rPr>
   </w:style>
-  <w:style w:type="character" w:customStyle="1" w:styleId="TitleChar">
+  <w:style w:type="character" w:styleId="TitleChar" w:customStyle="1">
     <w:name w:val="Title Char"/>
     <w:basedOn w:val="DefaultParagraphFont"/>
     <w:link w:val="Title"/>
     <w:uiPriority w:val="10"/>
     <w:rsid w:val="00972D90"/>
     <w:rPr>
-      <w:rFonts w:asciiTheme="majorHAnsi" w:eastAsiaTheme="majorEastAsia" w:hAnsiTheme="majorHAnsi" w:cstheme="majorBidi"/>
+      <w:rFonts w:asciiTheme="majorHAnsi" w:hAnsiTheme="majorHAnsi" w:eastAsiaTheme="majorEastAsia" w:cstheme="majorBidi"/>
       <w:caps/>
       <w:color w:val="4472C4" w:themeColor="accent1"/>
       <w:spacing w:val="10"/>
@@ -2345,7 +2817,7 @@
       <w:szCs w:val="21"/>
     </w:rPr>
   </w:style>
-  <w:style w:type="character" w:customStyle="1" w:styleId="SubtitleChar">
+  <w:style w:type="character" w:styleId="SubtitleChar" w:customStyle="1">
     <w:name w:val="Subtitle Char"/>
     <w:basedOn w:val="DefaultParagraphFont"/>
     <w:link w:val="Subtitle"/>
@@ -2405,7 +2877,7 @@
       <w:szCs w:val="24"/>
     </w:rPr>
   </w:style>
-  <w:style w:type="character" w:customStyle="1" w:styleId="QuoteChar">
+  <w:style w:type="character" w:styleId="QuoteChar" w:customStyle="1">
     <w:name w:val="Quote Char"/>
     <w:basedOn w:val="DefaultParagraphFont"/>
     <w:link w:val="Quote"/>
@@ -2437,7 +2909,7 @@
       <w:szCs w:val="24"/>
     </w:rPr>
   </w:style>
-  <w:style w:type="character" w:customStyle="1" w:styleId="IntenseQuoteChar">
+  <w:style w:type="character" w:styleId="IntenseQuoteChar" w:customStyle="1">
     <w:name w:val="Intense Quote Char"/>
     <w:basedOn w:val="DefaultParagraphFont"/>
     <w:link w:val="IntenseQuote"/>
@@ -2535,7 +3007,7 @@
       <w:contextualSpacing/>
     </w:pPr>
   </w:style>
-  <w:style w:type="character" w:customStyle="1" w:styleId="NoSpacingChar">
+  <w:style w:type="character" w:styleId="NoSpacingChar" w:customStyle="1">
     <w:name w:val="No Spacing Char"/>
     <w:basedOn w:val="DefaultParagraphFont"/>
     <w:link w:val="NoSpacing"/>
@@ -2543,6 +3015,39 @@
     <w:rsid w:val="00F85B3E"/>
   </w:style>
 </w:styles>
+</file>
+
+<file path=word/glossary/document.xml><?xml version="1.0" encoding="utf-8"?>
+<w:glossaryDocument xmlns:w14="http://schemas.microsoft.com/office/word/2010/wordml" xmlns:w="http://schemas.openxmlformats.org/wordprocessingml/2006/main">
+  <w:docParts>
+    <w:docPart>
+      <w:docPartPr>
+        <w:name w:val="DefaultPlaceholder_1081868574"/>
+        <w:category>
+          <w:name w:val="General"/>
+          <w:gallery w:val="placeholder"/>
+        </w:category>
+        <w:types>
+          <w:type w:val="bbPlcHdr"/>
+        </w:types>
+        <w:behaviors>
+          <w:behavior w:val="content"/>
+        </w:behaviors>
+        <w:guid w:val="{4f78bb9e-c16a-4ba6-937d-65342b969cc2}"/>
+      </w:docPartPr>
+      <w:docPartBody>
+        <w:p>
+          <w:r>
+            <w:rPr>
+              <w:rStyle w:val="PlaceholderText"/>
+            </w:rPr>
+            <w:t/>
+          </w:r>
+        </w:p>
+      </w:docPartBody>
+    </w:docPart>
+  </w:docParts>
+</w:glossaryDocument>
 </file>
 
 <file path=word/theme/theme1.xml><?xml version="1.0" encoding="utf-8"?>

</xml_diff>